<commit_message>
Resumen y nb updated
</commit_message>
<xml_diff>
--- a/Resumen/Resumen.docx
+++ b/Resumen/Resumen.docx
@@ -892,11 +892,9 @@
           <w:numId w:val="6"/>
         </w:numPr>
       </w:pPr>
-      <w:proofErr w:type="spellStart"/>
-      <w:r>
-        <w:t>Cargamlos</w:t>
-      </w:r>
-      <w:proofErr w:type="spellEnd"/>
+      <w:r>
+        <w:t>Cargamos</w:t>
+      </w:r>
       <w:r>
         <w:t xml:space="preserve"> imagen </w:t>
       </w:r>
@@ -1741,6 +1739,24 @@
         <w:t>Dudas resueltas clase repaso:</w:t>
       </w:r>
     </w:p>
+    <w:p>
+      <w:pPr>
+        <w:pStyle w:val="Prrafodelista"/>
+        <w:numPr>
+          <w:ilvl w:val="0"/>
+          <w:numId w:val="7"/>
+        </w:numPr>
+      </w:pPr>
+      <w:r>
+        <w:t xml:space="preserve">Demostrar si es de carácter exponencial / </w:t>
+      </w:r>
+      <w:proofErr w:type="spellStart"/>
+      <w:r>
+        <w:t>Puassoniano</w:t>
+      </w:r>
+      <w:proofErr w:type="spellEnd"/>
+    </w:p>
+    <w:p/>
     <w:p/>
     <w:sectPr>
       <w:pgSz w:w="11906" w:h="16838"/>
@@ -1956,6 +1972,95 @@
     </w:lvl>
   </w:abstractNum>
   <w:abstractNum w:abstractNumId="2" w15:restartNumberingAfterBreak="0">
+    <w:nsid w:val="356068CD"/>
+    <w:multiLevelType w:val="hybridMultilevel"/>
+    <w:tmpl w:val="90E2D5E4"/>
+    <w:lvl w:ilvl="0" w:tplc="0C0A000F">
+      <w:start w:val="1"/>
+      <w:numFmt w:val="decimal"/>
+      <w:lvlText w:val="%1."/>
+      <w:lvlJc w:val="left"/>
+      <w:pPr>
+        <w:ind w:left="720" w:hanging="360"/>
+      </w:pPr>
+      <w:rPr>
+        <w:rFonts w:hint="default"/>
+      </w:rPr>
+    </w:lvl>
+    <w:lvl w:ilvl="1" w:tplc="0C0A0019" w:tentative="1">
+      <w:start w:val="1"/>
+      <w:numFmt w:val="lowerLetter"/>
+      <w:lvlText w:val="%2."/>
+      <w:lvlJc w:val="left"/>
+      <w:pPr>
+        <w:ind w:left="1440" w:hanging="360"/>
+      </w:pPr>
+    </w:lvl>
+    <w:lvl w:ilvl="2" w:tplc="0C0A001B" w:tentative="1">
+      <w:start w:val="1"/>
+      <w:numFmt w:val="lowerRoman"/>
+      <w:lvlText w:val="%3."/>
+      <w:lvlJc w:val="right"/>
+      <w:pPr>
+        <w:ind w:left="2160" w:hanging="180"/>
+      </w:pPr>
+    </w:lvl>
+    <w:lvl w:ilvl="3" w:tplc="0C0A000F" w:tentative="1">
+      <w:start w:val="1"/>
+      <w:numFmt w:val="decimal"/>
+      <w:lvlText w:val="%4."/>
+      <w:lvlJc w:val="left"/>
+      <w:pPr>
+        <w:ind w:left="2880" w:hanging="360"/>
+      </w:pPr>
+    </w:lvl>
+    <w:lvl w:ilvl="4" w:tplc="0C0A0019" w:tentative="1">
+      <w:start w:val="1"/>
+      <w:numFmt w:val="lowerLetter"/>
+      <w:lvlText w:val="%5."/>
+      <w:lvlJc w:val="left"/>
+      <w:pPr>
+        <w:ind w:left="3600" w:hanging="360"/>
+      </w:pPr>
+    </w:lvl>
+    <w:lvl w:ilvl="5" w:tplc="0C0A001B" w:tentative="1">
+      <w:start w:val="1"/>
+      <w:numFmt w:val="lowerRoman"/>
+      <w:lvlText w:val="%6."/>
+      <w:lvlJc w:val="right"/>
+      <w:pPr>
+        <w:ind w:left="4320" w:hanging="180"/>
+      </w:pPr>
+    </w:lvl>
+    <w:lvl w:ilvl="6" w:tplc="0C0A000F" w:tentative="1">
+      <w:start w:val="1"/>
+      <w:numFmt w:val="decimal"/>
+      <w:lvlText w:val="%7."/>
+      <w:lvlJc w:val="left"/>
+      <w:pPr>
+        <w:ind w:left="5040" w:hanging="360"/>
+      </w:pPr>
+    </w:lvl>
+    <w:lvl w:ilvl="7" w:tplc="0C0A0019" w:tentative="1">
+      <w:start w:val="1"/>
+      <w:numFmt w:val="lowerLetter"/>
+      <w:lvlText w:val="%8."/>
+      <w:lvlJc w:val="left"/>
+      <w:pPr>
+        <w:ind w:left="5760" w:hanging="360"/>
+      </w:pPr>
+    </w:lvl>
+    <w:lvl w:ilvl="8" w:tplc="0C0A001B" w:tentative="1">
+      <w:start w:val="1"/>
+      <w:numFmt w:val="lowerRoman"/>
+      <w:lvlText w:val="%9."/>
+      <w:lvlJc w:val="right"/>
+      <w:pPr>
+        <w:ind w:left="6480" w:hanging="180"/>
+      </w:pPr>
+    </w:lvl>
+  </w:abstractNum>
+  <w:abstractNum w:abstractNumId="3" w15:restartNumberingAfterBreak="0">
     <w:nsid w:val="35B104DA"/>
     <w:multiLevelType w:val="hybridMultilevel"/>
     <w:tmpl w:val="513A8E20"/>
@@ -2067,7 +2172,7 @@
       </w:rPr>
     </w:lvl>
   </w:abstractNum>
-  <w:abstractNum w:abstractNumId="3" w15:restartNumberingAfterBreak="0">
+  <w:abstractNum w:abstractNumId="4" w15:restartNumberingAfterBreak="0">
     <w:nsid w:val="3FA321A9"/>
     <w:multiLevelType w:val="hybridMultilevel"/>
     <w:tmpl w:val="5BDEDA8A"/>
@@ -2156,7 +2261,7 @@
       </w:pPr>
     </w:lvl>
   </w:abstractNum>
-  <w:abstractNum w:abstractNumId="4" w15:restartNumberingAfterBreak="0">
+  <w:abstractNum w:abstractNumId="5" w15:restartNumberingAfterBreak="0">
     <w:nsid w:val="43B3652B"/>
     <w:multiLevelType w:val="hybridMultilevel"/>
     <w:tmpl w:val="8E56DAD8"/>
@@ -2245,7 +2350,7 @@
       </w:pPr>
     </w:lvl>
   </w:abstractNum>
-  <w:abstractNum w:abstractNumId="5" w15:restartNumberingAfterBreak="0">
+  <w:abstractNum w:abstractNumId="6" w15:restartNumberingAfterBreak="0">
     <w:nsid w:val="79E75E6A"/>
     <w:multiLevelType w:val="hybridMultilevel"/>
     <w:tmpl w:val="8496F424"/>
@@ -2335,22 +2440,25 @@
     </w:lvl>
   </w:abstractNum>
   <w:num w:numId="1" w16cid:durableId="1567494367">
-    <w:abstractNumId w:val="2"/>
+    <w:abstractNumId w:val="3"/>
   </w:num>
   <w:num w:numId="2" w16cid:durableId="233125967">
     <w:abstractNumId w:val="0"/>
   </w:num>
   <w:num w:numId="3" w16cid:durableId="350688837">
+    <w:abstractNumId w:val="5"/>
+  </w:num>
+  <w:num w:numId="4" w16cid:durableId="1319649569">
     <w:abstractNumId w:val="4"/>
   </w:num>
-  <w:num w:numId="4" w16cid:durableId="1319649569">
-    <w:abstractNumId w:val="3"/>
-  </w:num>
   <w:num w:numId="5" w16cid:durableId="1771311547">
-    <w:abstractNumId w:val="5"/>
+    <w:abstractNumId w:val="6"/>
   </w:num>
   <w:num w:numId="6" w16cid:durableId="1226062522">
     <w:abstractNumId w:val="1"/>
+  </w:num>
+  <w:num w:numId="7" w16cid:durableId="432747828">
+    <w:abstractNumId w:val="2"/>
   </w:num>
 </w:numbering>
 </file>
@@ -3088,4 +3196,16 @@
     </a:ext>
   </a:extLst>
 </a:theme>
+</file>
+
+<file path=customXml/item1.xml><?xml version="1.0" encoding="utf-8"?>
+<b:Sources xmlns:b="http://schemas.openxmlformats.org/officeDocument/2006/bibliography" xmlns="http://schemas.openxmlformats.org/officeDocument/2006/bibliography" SelectedStyle="\APASixthEditionOfficeOnline.xsl" StyleName="APA" Version="6"/>
+</file>
+
+<file path=customXml/itemProps1.xml><?xml version="1.0" encoding="utf-8"?>
+<ds:datastoreItem xmlns:ds="http://schemas.openxmlformats.org/officeDocument/2006/customXml" ds:itemID="{E0918E13-9BE0-4C3C-A72E-024C3CBB0AC1}">
+  <ds:schemaRefs>
+    <ds:schemaRef ds:uri="http://schemas.openxmlformats.org/officeDocument/2006/bibliography"/>
+  </ds:schemaRefs>
+</ds:datastoreItem>
 </file>
</xml_diff>